<commit_message>
Added sql scripts 18-11-22
</commit_message>
<xml_diff>
--- a/test-makeup-document-v1.0.docx
+++ b/test-makeup-document-v1.0.docx
@@ -225,19 +225,70 @@
         <w:rPr>
           <w:b/>
         </w:rPr>
-        <w:t>Solution Design</w:t>
-      </w:r>
-      <w:r>
-        <w:rPr>
-          <w:b/>
-        </w:rPr>
-        <w:t>(Db and MS)</w:t>
+        <w:t xml:space="preserve">Solution </w:t>
+      </w:r>
+      <w:proofErr w:type="gramStart"/>
+      <w:r>
+        <w:rPr>
+          <w:b/>
+        </w:rPr>
+        <w:t>Design</w:t>
+      </w:r>
+      <w:r>
+        <w:rPr>
+          <w:b/>
+        </w:rPr>
+        <w:t>(</w:t>
+      </w:r>
+      <w:proofErr w:type="gramEnd"/>
+      <w:r>
+        <w:rPr>
+          <w:b/>
+        </w:rPr>
+        <w:t>Db and MS)</w:t>
       </w:r>
       <w:r>
         <w:rPr>
           <w:b/>
         </w:rPr>
         <w:t>:-</w:t>
+      </w:r>
+    </w:p>
+    <w:p>
+      <w:pPr>
+        <w:rPr>
+          <w:b/>
+        </w:rPr>
+      </w:pPr>
+      <w:r>
+        <w:rPr>
+          <w:b/>
+        </w:rPr>
+        <w:object w:dxaOrig="1366" w:dyaOrig="811">
+          <v:shapetype id="_x0000_t75" coordsize="21600,21600" o:spt="75" o:preferrelative="t" path="m@4@5l@4@11@9@11@9@5xe" filled="f" stroked="f">
+            <v:stroke joinstyle="miter"/>
+            <v:formulas>
+              <v:f eqn="if lineDrawn pixelLineWidth 0"/>
+              <v:f eqn="sum @0 1 0"/>
+              <v:f eqn="sum 0 0 @1"/>
+              <v:f eqn="prod @2 1 2"/>
+              <v:f eqn="prod @3 21600 pixelWidth"/>
+              <v:f eqn="prod @3 21600 pixelHeight"/>
+              <v:f eqn="sum @0 0 1"/>
+              <v:f eqn="prod @6 1 2"/>
+              <v:f eqn="prod @7 21600 pixelWidth"/>
+              <v:f eqn="sum @8 21600 0"/>
+              <v:f eqn="prod @7 21600 pixelHeight"/>
+              <v:f eqn="sum @10 21600 0"/>
+            </v:formulas>
+            <v:path o:extrusionok="f" gradientshapeok="t" o:connecttype="rect"/>
+            <o:lock v:ext="edit" aspectratio="t"/>
+          </v:shapetype>
+          <v:shape id="_x0000_i1025" type="#_x0000_t75" style="width:68.25pt;height:40.5pt" o:ole="">
+            <v:imagedata r:id="rId6" o:title=""/>
+          </v:shape>
+          <o:OLEObject Type="Embed" ProgID="Package" ShapeID="_x0000_i1025" DrawAspect="Content" ObjectID="_1730300265" r:id="rId7"/>
+        </w:object>
       </w:r>
     </w:p>
     <w:sectPr>

</xml_diff>